<commit_message>
Test incorporate the LabelEncoder function
</commit_message>
<xml_diff>
--- a/Capstone 2 Report.docx
+++ b/Capstone 2 Report.docx
@@ -34,7 +34,15 @@
           <w:sz w:val="32"/>
           <w:u w:val="single"/>
         </w:rPr>
-        <w:t xml:space="preserve"> by a train?</w:t>
+        <w:t xml:space="preserve"> </w:t>
+      </w:r>
+      <w:r>
+        <w:rPr>
+          <w:b/>
+          <w:sz w:val="32"/>
+          <w:u w:val="single"/>
+        </w:rPr>
+        <w:t>in a train accident?</w:t>
       </w:r>
     </w:p>
     <w:p>
@@ -355,7 +363,33 @@
         <w:t>W</w:t>
       </w:r>
       <w:r>
-        <w:t>e removed the Longitude &amp; Latitude columns because of a significant amount of entries were missing (40%) &amp; because we already had the state and county information.  We were willing to make a trade off in the granularity of the data.</w:t>
+        <w:t>e removed the Longitude &amp; Latitude columns because of a significant amount of entries were missing (40%) &amp; because we already had the state a</w:t>
+      </w:r>
+      <w:r>
+        <w:softHyphen/>
+      </w:r>
+      <w:r>
+        <w:t>nd county information.  We were willing to make a trade off in the granularity of the data.</w:t>
+      </w:r>
+      <w:r>
+        <w:t xml:space="preserve">  We decided against imputing this data because it would introduce too much noise.  Many of the counties/states had hundreds of missing locations,</w:t>
+      </w:r>
+      <w:r>
+        <w:t xml:space="preserve"> and minimal occurrences (less than 10</w:t>
+      </w:r>
+      <w:r>
+        <w:t xml:space="preserve">) in valid </w:t>
+      </w:r>
+      <w:proofErr w:type="spellStart"/>
+      <w:r>
+        <w:t>lat</w:t>
+      </w:r>
+      <w:proofErr w:type="spellEnd"/>
+      <w:r>
+        <w:t>/long locations.</w:t>
+      </w:r>
+      <w:r>
+        <w:t xml:space="preserve">  We weren’t comfortable imputing a location that only appears a few times in the data.</w:t>
       </w:r>
     </w:p>
     <w:p>
@@ -433,6 +467,7 @@
     </w:p>
     <w:p>
       <w:r>
+        <w:lastRenderedPageBreak/>
         <w:t>So</w:t>
       </w:r>
       <w:r>
@@ -463,7 +498,6 @@
         <w:pStyle w:val="Heading2"/>
       </w:pPr>
       <w:r>
-        <w:lastRenderedPageBreak/>
         <w:t>Outlier Detection</w:t>
       </w:r>
     </w:p>
@@ -1284,6 +1318,7 @@
                 <w:rFonts w:ascii="Calibri" w:eastAsia="Times New Roman" w:hAnsi="Calibri" w:cs="Calibri"/>
                 <w:color w:val="000000"/>
               </w:rPr>
+              <w:lastRenderedPageBreak/>
               <w:t>Age of Person Reported</w:t>
             </w:r>
           </w:p>
@@ -1677,7 +1712,6 @@
                 <w:rFonts w:ascii="Calibri" w:eastAsia="Times New Roman" w:hAnsi="Calibri" w:cs="Calibri"/>
                 <w:color w:val="000000"/>
               </w:rPr>
-              <w:lastRenderedPageBreak/>
               <w:t>Minute of Incident</w:t>
             </w:r>
           </w:p>
@@ -2845,7 +2879,7 @@
         <w:t>We see that the two methods agree upon the number of outliers.  However, upon further investigation,</w:t>
       </w:r>
       <w:r>
-        <w:t xml:space="preserve"> only 1160</w:t>
+        <w:t xml:space="preserve"> only 1888</w:t>
       </w:r>
       <w:r>
         <w:t xml:space="preserve"> data points are flagged as outliers by both met</w:t>
@@ -2855,6 +2889,40 @@
       </w:r>
       <w:r>
         <w:t xml:space="preserve"> upon the number of outliers, but not quite which points should be outliers, we decided that we would just pick one method.  In this case, we picked the isolation forests method.  If the # of outliers differed, then we would have just picked the data points that both methods agreed were outliers.</w:t>
+      </w:r>
+      <w:r>
+        <w:t xml:space="preserve">  </w:t>
+      </w:r>
+    </w:p>
+    <w:p>
+      <w:r>
+        <w:t>After looking at which entries were flagged</w:t>
+      </w:r>
+      <w:r>
+        <w:t xml:space="preserve"> as outliers</w:t>
+      </w:r>
+      <w:r>
+        <w:t xml:space="preserve"> by both methods</w:t>
+      </w:r>
+      <w:r>
+        <w:t xml:space="preserve">, a pattern emerged.  </w:t>
+      </w:r>
+      <w:r>
+        <w:t>If the person i</w:t>
+      </w:r>
+      <w:r>
+        <w:t>n the accident was a 45 year old</w:t>
+      </w:r>
+      <w:r>
+        <w:t xml:space="preserve"> on-duty employee</w:t>
+      </w:r>
+      <w:bookmarkStart w:id="0" w:name="_GoBack"/>
+      <w:bookmarkEnd w:id="0"/>
+      <w:r>
+        <w:t xml:space="preserve"> </w:t>
+      </w:r>
+      <w:r>
+        <w:t>involved in a highway-rail collision that whose cause was undetermined or by human factors, then it was most likely flagged as an outlier.</w:t>
       </w:r>
     </w:p>
     <w:p>
@@ -4601,8 +4669,6 @@
       <w:r>
         <w:t xml:space="preserve">  For those in a regulatory role, reducing deaths is always a top priority.  For those in the executive suites, preventing deaths limits the time spent with regulators and all the possible bad PR.  Preventing deaths allows the system to keep on rolling and not grind to a halt. </w:t>
       </w:r>
-      <w:bookmarkStart w:id="0" w:name="_GoBack"/>
-      <w:bookmarkEnd w:id="0"/>
     </w:p>
     <w:sectPr>
       <w:pgSz w:w="12240" w:h="15840"/>
@@ -6021,7 +6087,7 @@
 </file>
 
 <file path=customXml/itemProps1.xml><?xml version="1.0" encoding="utf-8"?>
-<ds:datastoreItem xmlns:ds="http://schemas.openxmlformats.org/officeDocument/2006/customXml" ds:itemID="{89A6B32F-2684-447B-B79D-DEE29A850F83}">
+<ds:datastoreItem xmlns:ds="http://schemas.openxmlformats.org/officeDocument/2006/customXml" ds:itemID="{5B695B55-C504-49FB-8664-B4965CFB6843}">
   <ds:schemaRefs>
     <ds:schemaRef ds:uri="http://schemas.openxmlformats.org/officeDocument/2006/bibliography"/>
   </ds:schemaRefs>

</xml_diff>

<commit_message>
update graphviz package, fix the PCA'd data & print the decision tree structure.
</commit_message>
<xml_diff>
--- a/Capstone 2 Report.docx
+++ b/Capstone 2 Report.docx
@@ -18,7 +18,7 @@
           <w:b/>
           <w:u w:val="single"/>
         </w:rPr>
-        <w:t xml:space="preserve">Can we </w:t>
+        <w:t>Binary Classification: W</w:t>
       </w:r>
       <w:r>
         <w:rPr>
@@ -26,23 +26,7 @@
           <w:b/>
           <w:u w:val="single"/>
         </w:rPr>
-        <w:t>predict if a person will be killed</w:t>
-      </w:r>
-      <w:r>
-        <w:rPr>
-          <w:rFonts w:ascii="Times New Roman" w:hAnsi="Times New Roman" w:cs="Times New Roman"/>
-          <w:b/>
-          <w:u w:val="single"/>
-        </w:rPr>
-        <w:t xml:space="preserve"> </w:t>
-      </w:r>
-      <w:r>
-        <w:rPr>
-          <w:rFonts w:ascii="Times New Roman" w:hAnsi="Times New Roman" w:cs="Times New Roman"/>
-          <w:b/>
-          <w:u w:val="single"/>
-        </w:rPr>
-        <w:t>in a train accident?</w:t>
+        <w:t>ill a Train-Related Accident be a Fatal One?</w:t>
       </w:r>
     </w:p>
     <w:p>
@@ -5142,13 +5126,7 @@
                         <w:txbxContent>
                           <w:p>
                             <w:r>
-                              <w:t>Note that</w:t>
-                            </w:r>
-                            <w:r>
-                              <w:t xml:space="preserve"> the results are an average of 3</w:t>
-                            </w:r>
-                            <w:r>
-                              <w:t xml:space="preserve"> runs</w:t>
+                              <w:t>Note that the results are an average of 3 runs</w:t>
                             </w:r>
                           </w:p>
                         </w:txbxContent>
@@ -5179,13 +5157,7 @@
                   <w:txbxContent>
                     <w:p>
                       <w:r>
-                        <w:t>Note that</w:t>
-                      </w:r>
-                      <w:r>
-                        <w:t xml:space="preserve"> the results are an average of 3</w:t>
-                      </w:r>
-                      <w:r>
-                        <w:t xml:space="preserve"> runs</w:t>
+                        <w:t>Note that the results are an average of 3 runs</w:t>
                       </w:r>
                     </w:p>
                   </w:txbxContent>
@@ -6017,8 +5989,16 @@
     <w:p>
       <w:pPr>
         <w:pStyle w:val="Heading1"/>
-      </w:pPr>
-      <w:r>
+        <w:rPr>
+          <w:sz w:val="22"/>
+          <w:szCs w:val="22"/>
+        </w:rPr>
+      </w:pPr>
+      <w:r>
+        <w:rPr>
+          <w:sz w:val="22"/>
+          <w:szCs w:val="22"/>
+        </w:rPr>
         <w:lastRenderedPageBreak/>
         <w:t>Alternate Results</w:t>
       </w:r>
@@ -6360,14 +6340,7 @@
                 <w:rFonts w:ascii="Times New Roman" w:eastAsia="Times New Roman" w:hAnsi="Times New Roman" w:cs="Times New Roman"/>
                 <w:color w:val="000000"/>
               </w:rPr>
-              <w:t>Job</w:t>
-            </w:r>
-            <w:r>
-              <w:rPr>
-                <w:rFonts w:ascii="Times New Roman" w:eastAsia="Times New Roman" w:hAnsi="Times New Roman" w:cs="Times New Roman"/>
-                <w:color w:val="000000"/>
-              </w:rPr>
-              <w:t xml:space="preserve"> Code</w:t>
+              <w:t>Job Code</w:t>
             </w:r>
           </w:p>
         </w:tc>
@@ -6436,14 +6409,7 @@
                 <w:rFonts w:ascii="Times New Roman" w:eastAsia="Times New Roman" w:hAnsi="Times New Roman" w:cs="Times New Roman"/>
                 <w:color w:val="000000"/>
               </w:rPr>
-              <w:t>Location</w:t>
-            </w:r>
-            <w:r>
-              <w:rPr>
-                <w:rFonts w:ascii="Times New Roman" w:eastAsia="Times New Roman" w:hAnsi="Times New Roman" w:cs="Times New Roman"/>
-                <w:color w:val="000000"/>
-              </w:rPr>
-              <w:t xml:space="preserve"> of Injury on Body</w:t>
+              <w:t>Location of Injury on Body</w:t>
             </w:r>
           </w:p>
         </w:tc>
@@ -7275,6 +7241,47 @@
     </w:p>
     <w:p>
       <w:pPr>
+        <w:rPr>
+          <w:rFonts w:ascii="Times New Roman" w:hAnsi="Times New Roman" w:cs="Times New Roman"/>
+        </w:rPr>
+      </w:pPr>
+      <w:r>
+        <w:rPr>
+          <w:rFonts w:ascii="Times New Roman" w:hAnsi="Times New Roman" w:cs="Times New Roman"/>
+        </w:rPr>
+        <w:t>It is interesting that the Month of Incident variable consistently accounts for the significant amount of variance in the data no matter how we slice &amp; dice it.</w:t>
+      </w:r>
+      <w:r>
+        <w:rPr>
+          <w:rFonts w:ascii="Times New Roman" w:hAnsi="Times New Roman" w:cs="Times New Roman"/>
+        </w:rPr>
+        <w:t xml:space="preserve">  However, when we l</w:t>
+      </w:r>
+      <w:r>
+        <w:rPr>
+          <w:rFonts w:ascii="Times New Roman" w:hAnsi="Times New Roman" w:cs="Times New Roman"/>
+        </w:rPr>
+        <w:t xml:space="preserve">ooked at the coefficient of the models with &amp; without </w:t>
+      </w:r>
+      <w:proofErr w:type="spellStart"/>
+      <w:r>
+        <w:rPr>
+          <w:rFonts w:ascii="Times New Roman" w:hAnsi="Times New Roman" w:cs="Times New Roman"/>
+        </w:rPr>
+        <w:t>PCA’d</w:t>
+      </w:r>
+      <w:proofErr w:type="spellEnd"/>
+      <w:r>
+        <w:rPr>
+          <w:rFonts w:ascii="Times New Roman" w:hAnsi="Times New Roman" w:cs="Times New Roman"/>
+        </w:rPr>
+        <w:t xml:space="preserve"> data, we see that </w:t>
+      </w:r>
+      <w:bookmarkStart w:id="0" w:name="_GoBack"/>
+      <w:bookmarkEnd w:id="0"/>
+    </w:p>
+    <w:p>
+      <w:pPr>
         <w:pStyle w:val="Heading1"/>
         <w:rPr>
           <w:rFonts w:ascii="Times New Roman" w:hAnsi="Times New Roman" w:cs="Times New Roman"/>
@@ -7511,10 +7518,15 @@
         <w:rPr>
           <w:rFonts w:ascii="Times New Roman" w:hAnsi="Times New Roman" w:cs="Times New Roman"/>
         </w:rPr>
-        <w:t xml:space="preserve">  If the corresponding predictive models provide enough interpretability, then we would be able to identify which fatality factors to minimize.  That in turn, would minimize the amount of fatalities.</w:t>
-      </w:r>
-      <w:bookmarkStart w:id="0" w:name="_GoBack"/>
-      <w:bookmarkEnd w:id="0"/>
+        <w:t xml:space="preserve">  If the corresponding predictive models provide enough interpretability, then we </w:t>
+      </w:r>
+      <w:r>
+        <w:rPr>
+          <w:rFonts w:ascii="Times New Roman" w:hAnsi="Times New Roman" w:cs="Times New Roman"/>
+        </w:rPr>
+        <w:lastRenderedPageBreak/>
+        <w:t>would be able to identify which fatality factors to minimize.  That in turn, would minimize the amount of fatalities.</w:t>
+      </w:r>
     </w:p>
     <w:sectPr>
       <w:pgSz w:w="12240" w:h="15840"/>
@@ -8933,7 +8945,7 @@
 </file>
 
 <file path=customXml/itemProps1.xml><?xml version="1.0" encoding="utf-8"?>
-<ds:datastoreItem xmlns:ds="http://schemas.openxmlformats.org/officeDocument/2006/customXml" ds:itemID="{2C51ED34-2C80-4653-8C1F-9FD36F484195}">
+<ds:datastoreItem xmlns:ds="http://schemas.openxmlformats.org/officeDocument/2006/customXml" ds:itemID="{E74FC05E-4C3D-468C-9C4A-097A5318F093}">
   <ds:schemaRefs>
     <ds:schemaRef ds:uri="http://schemas.openxmlformats.org/officeDocument/2006/bibliography"/>
   </ds:schemaRefs>

</xml_diff>